<commit_message>
update tables to show pk and fk and hide attributes
</commit_message>
<xml_diff>
--- a/Report.docx
+++ b/Report.docx
@@ -4,21 +4,23 @@
   <w:body>
     <w:p>
       <w:pPr>
-        <w:pStyle w:val="Photo"/>
+        <w:pStyle w:val="Title"/>
       </w:pPr>
       <w:bookmarkStart w:id="0" w:name="_Toc321147011"/>
       <w:bookmarkStart w:id="1" w:name="_Toc318189312"/>
       <w:bookmarkStart w:id="2" w:name="_Toc318188327"/>
       <w:bookmarkStart w:id="3" w:name="_Toc318188227"/>
       <w:bookmarkStart w:id="4" w:name="_Toc321147149"/>
-      <w:bookmarkStart w:id="5" w:name="_GoBack"/>
+      <w:r>
+        <w:t>Warehouse Database</w:t>
+      </w:r>
       <w:r>
         <w:rPr>
           <w:noProof/>
           <w:lang w:eastAsia="en-US"/>
         </w:rPr>
         <w:drawing>
-          <wp:inline distT="0" distB="0" distL="0" distR="0" wp14:anchorId="4F7793B1" wp14:editId="59DFF601">
+          <wp:inline distT="0" distB="0" distL="0" distR="0" wp14:anchorId="4C8F7B73" wp14:editId="377FD76D">
             <wp:extent cx="5440680" cy="3559111"/>
             <wp:effectExtent l="0" t="0" r="7620" b="3810"/>
             <wp:docPr id="3" name="Picture 3"/>
@@ -53,15 +55,6 @@
           </wp:inline>
         </w:drawing>
       </w:r>
-      <w:bookmarkEnd w:id="5"/>
-    </w:p>
-    <w:p>
-      <w:pPr>
-        <w:pStyle w:val="Title"/>
-      </w:pPr>
-      <w:r>
-        <w:t>Warehouse Database</w:t>
-      </w:r>
     </w:p>
     <w:p>
       <w:pPr>
@@ -117,12 +110,37 @@
     </w:p>
     <w:p>
       <w:pPr>
+        <w:rPr>
+          <w:rFonts w:eastAsiaTheme="minorHAnsi"/>
+          <w:b/>
+          <w:sz w:val="30"/>
+          <w:szCs w:val="24"/>
+        </w:rPr>
+      </w:pPr>
+      <w:r>
+        <w:br w:type="page"/>
+      </w:r>
+    </w:p>
+    <w:p>
+      <w:pPr>
+        <w:pStyle w:val="Author"/>
+        <w:jc w:val="center"/>
+      </w:pPr>
+    </w:p>
+    <w:p>
+      <w:pPr>
         <w:pStyle w:val="Subtitle"/>
         <w:jc w:val="left"/>
       </w:pPr>
     </w:p>
     <w:sdt>
       <w:sdtPr>
+        <w:rPr>
+          <w:rFonts w:asciiTheme="minorHAnsi" w:eastAsiaTheme="minorEastAsia" w:hAnsiTheme="minorHAnsi" w:cstheme="minorBidi"/>
+          <w:color w:val="4D322D" w:themeColor="text2"/>
+          <w:sz w:val="22"/>
+          <w:szCs w:val="22"/>
+        </w:rPr>
         <w:id w:val="-2018835276"/>
         <w:docPartObj>
           <w:docPartGallery w:val="Table of Contents"/>
@@ -131,13 +149,9 @@
       </w:sdtPr>
       <w:sdtEndPr>
         <w:rPr>
-          <w:rFonts w:asciiTheme="minorHAnsi" w:eastAsiaTheme="minorEastAsia" w:hAnsiTheme="minorHAnsi" w:cstheme="minorBidi"/>
           <w:b/>
           <w:bCs/>
           <w:noProof/>
-          <w:color w:val="4D322D" w:themeColor="text2"/>
-          <w:sz w:val="22"/>
-          <w:szCs w:val="22"/>
         </w:rPr>
       </w:sdtEndPr>
       <w:sdtContent>
@@ -887,12 +901,12 @@
       <w:pPr>
         <w:pStyle w:val="Heading1"/>
       </w:pPr>
-      <w:bookmarkStart w:id="6" w:name="_Toc8166647"/>
+      <w:bookmarkStart w:id="5" w:name="_Toc8166647"/>
       <w:r>
         <w:lastRenderedPageBreak/>
         <w:t>Description</w:t>
       </w:r>
-      <w:bookmarkEnd w:id="6"/>
+      <w:bookmarkEnd w:id="5"/>
     </w:p>
     <w:bookmarkEnd w:id="0"/>
     <w:bookmarkEnd w:id="1"/>
@@ -961,21 +975,21 @@
       <w:pPr>
         <w:pStyle w:val="Heading1"/>
       </w:pPr>
-      <w:bookmarkStart w:id="7" w:name="_Toc8166648"/>
+      <w:bookmarkStart w:id="6" w:name="_Toc8166648"/>
       <w:r>
         <w:t>Requirements</w:t>
       </w:r>
+      <w:bookmarkEnd w:id="6"/>
+    </w:p>
+    <w:p>
+      <w:pPr>
+        <w:pStyle w:val="Heading2"/>
+      </w:pPr>
+      <w:bookmarkStart w:id="7" w:name="_Toc8166649"/>
+      <w:r>
+        <w:t>Entities</w:t>
+      </w:r>
       <w:bookmarkEnd w:id="7"/>
-    </w:p>
-    <w:p>
-      <w:pPr>
-        <w:pStyle w:val="Heading2"/>
-      </w:pPr>
-      <w:bookmarkStart w:id="8" w:name="_Toc8166649"/>
-      <w:r>
-        <w:t>Entities</w:t>
-      </w:r>
-      <w:bookmarkEnd w:id="8"/>
     </w:p>
     <w:p>
       <w:r>
@@ -1125,11 +1139,11 @@
       <w:pPr>
         <w:pStyle w:val="Heading2"/>
       </w:pPr>
-      <w:bookmarkStart w:id="9" w:name="_Toc8166650"/>
+      <w:bookmarkStart w:id="8" w:name="_Toc8166650"/>
       <w:r>
         <w:t>Derived entities</w:t>
       </w:r>
-      <w:bookmarkEnd w:id="9"/>
+      <w:bookmarkEnd w:id="8"/>
     </w:p>
     <w:p>
       <w:r>
@@ -1169,13 +1183,7 @@
         </w:numPr>
       </w:pPr>
       <w:r>
-        <w:t xml:space="preserve">Mobile: </w:t>
-      </w:r>
-      <w:r>
-        <w:t>a category that holds</w:t>
-      </w:r>
-      <w:r>
-        <w:t xml:space="preserve"> screen size and model number.</w:t>
+        <w:t>Mobile: a category that holds screen size and model number.</w:t>
       </w:r>
     </w:p>
     <w:p>
@@ -1188,13 +1196,7 @@
       </w:pPr>
       <w:r>
         <w:lastRenderedPageBreak/>
-        <w:t xml:space="preserve">Charger: </w:t>
-      </w:r>
-      <w:r>
-        <w:t>a category that holds</w:t>
-      </w:r>
-      <w:r>
-        <w:t xml:space="preserve"> output voltage.</w:t>
+        <w:t>Charger: a category that holds output voltage.</w:t>
       </w:r>
     </w:p>
     <w:p>
@@ -1206,13 +1208,7 @@
         </w:numPr>
       </w:pPr>
       <w:r>
-        <w:t xml:space="preserve">TV: </w:t>
-      </w:r>
-      <w:r>
-        <w:t>a category that holds</w:t>
-      </w:r>
-      <w:r>
-        <w:t xml:space="preserve"> Model no. and screen type .</w:t>
+        <w:t>TV: a category that holds Model no. and screen type .</w:t>
       </w:r>
     </w:p>
     <w:p>
@@ -1236,22 +1232,7 @@
         </w:numPr>
       </w:pPr>
       <w:r>
-        <w:t xml:space="preserve">Company: </w:t>
-      </w:r>
-      <w:r>
-        <w:t xml:space="preserve">a distributor representing a </w:t>
-      </w:r>
-      <w:r>
-        <w:t xml:space="preserve">company </w:t>
-      </w:r>
-      <w:r>
-        <w:t xml:space="preserve">with </w:t>
-      </w:r>
-      <w:r>
-        <w:t>a commercial register number</w:t>
-      </w:r>
-      <w:r>
-        <w:t>.</w:t>
+        <w:t>Company: a distributor representing a company with a commercial register number.</w:t>
       </w:r>
     </w:p>
     <w:p>
@@ -1270,11 +1251,11 @@
       <w:pPr>
         <w:pStyle w:val="Heading1"/>
       </w:pPr>
-      <w:bookmarkStart w:id="10" w:name="_Toc8166651"/>
+      <w:bookmarkStart w:id="9" w:name="_Toc8166651"/>
       <w:r>
         <w:t>Assumptions</w:t>
       </w:r>
-      <w:bookmarkEnd w:id="10"/>
+      <w:bookmarkEnd w:id="9"/>
     </w:p>
     <w:p>
       <w:pPr>
@@ -1285,16 +1266,7 @@
         </w:numPr>
       </w:pPr>
       <w:r>
-        <w:t xml:space="preserve">Item </w:t>
-      </w:r>
-      <w:r>
-        <w:t xml:space="preserve">must be </w:t>
-      </w:r>
-      <w:r>
-        <w:t>supplied by one supplier only</w:t>
-      </w:r>
-      <w:r>
-        <w:t xml:space="preserve"> while a supplier may supply many items</w:t>
+        <w:t>Item must be supplied by one supplier only while a supplier may supply many items</w:t>
       </w:r>
     </w:p>
     <w:p>
@@ -1306,22 +1278,7 @@
         </w:numPr>
       </w:pPr>
       <w:r>
-        <w:t xml:space="preserve">Distributor </w:t>
-      </w:r>
-      <w:r>
-        <w:t>may</w:t>
-      </w:r>
-      <w:r>
-        <w:t xml:space="preserve"> </w:t>
-      </w:r>
-      <w:r>
-        <w:t>receive</w:t>
-      </w:r>
-      <w:r>
-        <w:t xml:space="preserve"> many items</w:t>
-      </w:r>
-      <w:r>
-        <w:t>, item may be sent to multiple distributor</w:t>
+        <w:t>Distributor may receive many items, item may be sent to multiple distributor</w:t>
       </w:r>
       <w:r>
         <w:t>s</w:t>
@@ -1475,11 +1432,11 @@
       <w:pPr>
         <w:pStyle w:val="Heading1"/>
       </w:pPr>
-      <w:bookmarkStart w:id="11" w:name="_Toc8166652"/>
+      <w:bookmarkStart w:id="10" w:name="_Toc8166652"/>
       <w:r>
         <w:t>EER Diagram</w:t>
       </w:r>
-      <w:bookmarkEnd w:id="11"/>
+      <w:bookmarkEnd w:id="10"/>
     </w:p>
     <w:p>
       <w:r>
@@ -1490,22 +1447,23 @@
       <w:pPr>
         <w:pStyle w:val="Heading1"/>
       </w:pPr>
-      <w:bookmarkStart w:id="12" w:name="_Toc8166653"/>
+      <w:bookmarkStart w:id="11" w:name="_Toc8166653"/>
       <w:r>
         <w:lastRenderedPageBreak/>
         <w:t>Relational Model</w:t>
       </w:r>
-      <w:bookmarkEnd w:id="12"/>
-    </w:p>
-    <w:p>
+      <w:bookmarkEnd w:id="11"/>
+    </w:p>
+    <w:p>
+      <w:bookmarkStart w:id="12" w:name="_GoBack"/>
       <w:r>
         <w:rPr>
           <w:noProof/>
         </w:rPr>
         <w:drawing>
-          <wp:inline distT="0" distB="0" distL="0" distR="0" wp14:anchorId="5AA03DF9" wp14:editId="49B7DB55">
-            <wp:extent cx="7799998" cy="4386596"/>
-            <wp:effectExtent l="0" t="7937" r="2857" b="2858"/>
+          <wp:inline distT="0" distB="0" distL="0" distR="0" wp14:anchorId="5AA03DF9" wp14:editId="05D447CB">
+            <wp:extent cx="7873719" cy="4428414"/>
+            <wp:effectExtent l="8255" t="0" r="2540" b="2540"/>
             <wp:docPr id="1" name="Picture 1"/>
             <wp:cNvGraphicFramePr>
               <a:graphicFrameLocks xmlns:a="http://schemas.openxmlformats.org/drawingml/2006/main" noChangeAspect="1"/>
@@ -1526,7 +1484,7 @@
                   <pic:spPr>
                     <a:xfrm rot="5400000">
                       <a:off x="0" y="0"/>
-                      <a:ext cx="7799998" cy="4386596"/>
+                      <a:ext cx="7880901" cy="4432454"/>
                     </a:xfrm>
                     <a:prstGeom prst="rect">
                       <a:avLst/>
@@ -1538,6 +1496,7 @@
           </wp:inline>
         </w:drawing>
       </w:r>
+      <w:bookmarkEnd w:id="12"/>
     </w:p>
     <w:p>
       <w:pPr>
@@ -2894,6 +2853,7 @@
     <w:lsdException w:name="HTML Sample" w:semiHidden="1" w:unhideWhenUsed="1"/>
     <w:lsdException w:name="HTML Typewriter" w:semiHidden="1" w:unhideWhenUsed="1"/>
     <w:lsdException w:name="HTML Variable" w:semiHidden="1" w:unhideWhenUsed="1"/>
+    <w:lsdException w:name="Normal Table" w:semiHidden="1" w:unhideWhenUsed="1"/>
     <w:lsdException w:name="annotation subject" w:semiHidden="1" w:unhideWhenUsed="1"/>
     <w:lsdException w:name="No List" w:semiHidden="1" w:unhideWhenUsed="1"/>
     <w:lsdException w:name="Outline List 1" w:semiHidden="1" w:unhideWhenUsed="1"/>
@@ -2937,8 +2897,10 @@
     <w:lsdException w:name="Table Elegant" w:semiHidden="1" w:unhideWhenUsed="1"/>
     <w:lsdException w:name="Table Professional" w:semiHidden="1" w:unhideWhenUsed="1"/>
     <w:lsdException w:name="Table Subtle 1" w:semiHidden="1" w:unhideWhenUsed="1"/>
+    <w:lsdException w:name="Table Subtle 2" w:semiHidden="1" w:unhideWhenUsed="1"/>
     <w:lsdException w:name="Table Web 1" w:semiHidden="1" w:unhideWhenUsed="1"/>
     <w:lsdException w:name="Table Web 2" w:semiHidden="1" w:unhideWhenUsed="1"/>
+    <w:lsdException w:name="Table Web 3" w:semiHidden="1" w:unhideWhenUsed="1"/>
     <w:lsdException w:name="Balloon Text" w:semiHidden="1" w:unhideWhenUsed="1"/>
     <w:lsdException w:name="Table Grid" w:uiPriority="59"/>
     <w:lsdException w:name="Table Theme" w:semiHidden="1" w:unhideWhenUsed="1"/>
@@ -4563,7 +4525,7 @@
 </file>
 
 <file path=customXml/itemProps1.xml><?xml version="1.0" encoding="utf-8"?>
-<ds:datastoreItem xmlns:ds="http://schemas.openxmlformats.org/officeDocument/2006/customXml" ds:itemID="{638C2200-D55F-4421-B157-6CA517CF9C6F}">
+<ds:datastoreItem xmlns:ds="http://schemas.openxmlformats.org/officeDocument/2006/customXml" ds:itemID="{B7A3B5CF-8F50-4175-BC09-A8991F009E43}">
   <ds:schemaRefs>
     <ds:schemaRef ds:uri="http://schemas.openxmlformats.org/officeDocument/2006/bibliography"/>
   </ds:schemaRefs>

</xml_diff>

<commit_message>
update EER and ERDplus sample
</commit_message>
<xml_diff>
--- a/Report.docx
+++ b/Report.docx
@@ -1445,9 +1445,9 @@
           <w:noProof/>
         </w:rPr>
         <w:drawing>
-          <wp:inline distT="0" distB="0" distL="0" distR="0" wp14:anchorId="10239801" wp14:editId="18260637">
-            <wp:extent cx="5486400" cy="5619750"/>
-            <wp:effectExtent l="0" t="0" r="0" b="0"/>
+          <wp:inline distT="0" distB="0" distL="0" distR="0" wp14:anchorId="10239801" wp14:editId="6C4A513D">
+            <wp:extent cx="6073239" cy="7859486"/>
+            <wp:effectExtent l="0" t="0" r="3810" b="8255"/>
             <wp:docPr id="2" name="Picture 2"/>
             <wp:cNvGraphicFramePr>
               <a:graphicFrameLocks xmlns:a="http://schemas.openxmlformats.org/drawingml/2006/main" noChangeAspect="1"/>
@@ -1468,7 +1468,7 @@
                   <pic:spPr>
                     <a:xfrm>
                       <a:off x="0" y="0"/>
-                      <a:ext cx="5486400" cy="5619750"/>
+                      <a:ext cx="6090307" cy="7881574"/>
                     </a:xfrm>
                     <a:prstGeom prst="rect">
                       <a:avLst/>
@@ -1546,36 +1546,73 @@
       <w:bookmarkEnd w:id="12"/>
     </w:p>
     <w:p>
-      <w:r>
-        <w:t>INSERT HERE</w:t>
-      </w:r>
+      <w:pPr>
+        <w:pStyle w:val="Heading2"/>
+        <w:rPr>
+          <w:lang w:val="de-DE"/>
+        </w:rPr>
+      </w:pPr>
+      <w:r>
+        <w:rPr>
+          <w:lang w:val="de-DE"/>
+        </w:rPr>
+        <w:t>Cr</w:t>
+      </w:r>
+      <w:r>
+        <w:rPr>
+          <w:lang w:val="de-DE"/>
+        </w:rPr>
+        <w:t>eating tables</w:t>
+      </w:r>
+    </w:p>
+    <w:p>
+      <w:pPr>
+        <w:rPr>
+          <w:lang w:val="de-DE"/>
+        </w:rPr>
+      </w:pPr>
+      <w:bookmarkStart w:id="13" w:name="_GoBack"/>
+      <w:bookmarkEnd w:id="13"/>
     </w:p>
     <w:p>
       <w:pPr>
         <w:pStyle w:val="Heading1"/>
-      </w:pPr>
-      <w:bookmarkStart w:id="13" w:name="_Toc8166655"/>
-      <w:bookmarkStart w:id="14" w:name="_GoBack"/>
+        <w:rPr>
+          <w:lang w:val="de-DE"/>
+        </w:rPr>
+      </w:pPr>
+      <w:bookmarkStart w:id="14" w:name="_Toc8166655"/>
+      <w:r>
+        <w:rPr>
+          <w:lang w:val="de-DE"/>
+        </w:rPr>
+        <w:t>ER</w:t>
+      </w:r>
+      <w:r>
+        <w:rPr>
+          <w:lang w:val="de-DE"/>
+        </w:rPr>
+        <w:t xml:space="preserve"> ER</w:t>
+      </w:r>
+      <w:r>
+        <w:rPr>
+          <w:lang w:val="de-DE"/>
+        </w:rPr>
+        <w:t>D</w:t>
+      </w:r>
+      <w:r>
+        <w:rPr>
+          <w:lang w:val="de-DE"/>
+        </w:rPr>
+        <w:t xml:space="preserve"> lab </w:t>
+      </w:r>
+      <w:r>
+        <w:rPr>
+          <w:lang w:val="de-DE"/>
+        </w:rPr>
+        <w:t>Sample</w:t>
+      </w:r>
       <w:bookmarkEnd w:id="14"/>
-      <w:r>
-        <w:t>ER</w:t>
-      </w:r>
-      <w:r>
-        <w:t xml:space="preserve"> ER</w:t>
-      </w:r>
-      <w:r>
-        <w:t>D</w:t>
-      </w:r>
-      <w:r>
-        <w:t xml:space="preserve"> lab</w:t>
-      </w:r>
-      <w:r>
-        <w:t xml:space="preserve"> </w:t>
-      </w:r>
-      <w:r>
-        <w:t>Sample</w:t>
-      </w:r>
-      <w:bookmarkEnd w:id="13"/>
     </w:p>
     <w:p>
       <w:r>
@@ -1583,9 +1620,9 @@
           <w:noProof/>
         </w:rPr>
         <w:drawing>
-          <wp:inline distT="0" distB="0" distL="0" distR="0" wp14:anchorId="1F2018DA" wp14:editId="393A647B">
-            <wp:extent cx="5486400" cy="3175000"/>
-            <wp:effectExtent l="0" t="0" r="0" b="6350"/>
+          <wp:inline distT="0" distB="0" distL="0" distR="0" wp14:anchorId="1F2018DA" wp14:editId="344BB1D7">
+            <wp:extent cx="5486400" cy="3174742"/>
+            <wp:effectExtent l="0" t="0" r="0" b="6985"/>
             <wp:docPr id="4" name="Picture 4"/>
             <wp:cNvGraphicFramePr>
               <a:graphicFrameLocks xmlns:a="http://schemas.openxmlformats.org/drawingml/2006/main" noChangeAspect="1"/>
@@ -1606,7 +1643,7 @@
                   <pic:spPr>
                     <a:xfrm>
                       <a:off x="0" y="0"/>
-                      <a:ext cx="5486400" cy="3175000"/>
+                      <a:ext cx="5486400" cy="3174742"/>
                     </a:xfrm>
                     <a:prstGeom prst="rect">
                       <a:avLst/>
@@ -1641,9 +1678,9 @@
           <w:noProof/>
         </w:rPr>
         <w:drawing>
-          <wp:inline distT="0" distB="0" distL="0" distR="0" wp14:anchorId="618D1A27" wp14:editId="7F218030">
-            <wp:extent cx="5486400" cy="2755900"/>
-            <wp:effectExtent l="0" t="0" r="0" b="6350"/>
+          <wp:inline distT="0" distB="0" distL="0" distR="0" wp14:anchorId="618D1A27" wp14:editId="7DA4D463">
+            <wp:extent cx="5486400" cy="2626539"/>
+            <wp:effectExtent l="0" t="0" r="0" b="2540"/>
             <wp:docPr id="5" name="Picture 5"/>
             <wp:cNvGraphicFramePr>
               <a:graphicFrameLocks xmlns:a="http://schemas.openxmlformats.org/drawingml/2006/main" noChangeAspect="1"/>
@@ -1664,7 +1701,7 @@
                   <pic:spPr>
                     <a:xfrm>
                       <a:off x="0" y="0"/>
-                      <a:ext cx="5486400" cy="2755900"/>
+                      <a:ext cx="5486400" cy="2626539"/>
                     </a:xfrm>
                     <a:prstGeom prst="rect">
                       <a:avLst/>
@@ -4658,7 +4695,7 @@
 </file>
 
 <file path=customXml/itemProps1.xml><?xml version="1.0" encoding="utf-8"?>
-<ds:datastoreItem xmlns:ds="http://schemas.openxmlformats.org/officeDocument/2006/customXml" ds:itemID="{4AE023F4-CBA3-4FF9-BF34-5A36A2B14B63}">
+<ds:datastoreItem xmlns:ds="http://schemas.openxmlformats.org/officeDocument/2006/customXml" ds:itemID="{1A0D39FF-DDA7-4B00-AFEA-456FC61B8690}">
   <ds:schemaRefs>
     <ds:schemaRef ds:uri="http://schemas.openxmlformats.org/officeDocument/2006/bibliography"/>
   </ds:schemaRefs>

</xml_diff>